<commit_message>
Adicionado mais coisa ao resumo
</commit_message>
<xml_diff>
--- a/EngenhariaSoftware/EstudoProva2.docx
+++ b/EngenhariaSoftware/EstudoProva2.docx
@@ -109,10 +109,7 @@
     </w:p>
     <w:p>
       <w:r>
-        <w:t xml:space="preserve">Palavra-chave: </w:t>
-      </w:r>
-      <w:r>
-        <w:t>Divisão, mudanças</w:t>
+        <w:t>Palavra-chave: Divisão, mudanças</w:t>
       </w:r>
     </w:p>
     <w:p/>
@@ -161,13 +158,7 @@
     </w:p>
     <w:p>
       <w:r>
-        <w:t xml:space="preserve">O Manifesto foi baseado em valores como </w:t>
-      </w:r>
-      <w:r>
-        <w:t>auto-organização</w:t>
-      </w:r>
-      <w:r>
-        <w:t>, times com funções entrecruzadas e promoção de modelos organizacionais focados em colaboração, entrega de bons produtos e compromisso com o desafio de ter usuários e usuárias como o centro de todas as ações.</w:t>
+        <w:t>O Manifesto foi baseado em valores como auto-organização, times com funções entrecruzadas e promoção de modelos organizacionais focados em colaboração, entrega de bons produtos e compromisso com o desafio de ter usuários e usuárias como o centro de todas as ações.</w:t>
       </w:r>
     </w:p>
     <w:p/>
@@ -491,13 +482,8 @@
       </w:r>
     </w:p>
     <w:p>
-      <w:proofErr w:type="spellStart"/>
-      <w:r>
-        <w:t>Grooming</w:t>
-      </w:r>
-      <w:proofErr w:type="spellEnd"/>
-      <w:r>
-        <w:t xml:space="preserve"> -&gt; Priorização de itens d</w:t>
+      <w:r>
+        <w:t>Grooming -&gt; Priorização de itens d</w:t>
       </w:r>
       <w:r>
         <w:t>a lista</w:t>
@@ -505,10 +491,7 @@
     </w:p>
     <w:p>
       <w:r>
-        <w:t xml:space="preserve">Sprint backlog -&gt; </w:t>
-      </w:r>
-      <w:r>
-        <w:t xml:space="preserve">O que foi priorizado, e entrará no </w:t>
+        <w:t xml:space="preserve">Sprint backlog -&gt; O que foi priorizado, e entrará no </w:t>
       </w:r>
       <w:proofErr w:type="spellStart"/>
       <w:r>
@@ -601,21 +584,7 @@
           <w:b/>
           <w:bCs/>
         </w:rPr>
-        <w:t xml:space="preserve">O Que Foi feito </w:t>
-      </w:r>
-      <w:r>
-        <w:rPr>
-          <w:b/>
-          <w:bCs/>
-        </w:rPr>
-        <w:t>e como</w:t>
-      </w:r>
-      <w:r>
-        <w:rPr>
-          <w:b/>
-          <w:bCs/>
-        </w:rPr>
-        <w:t xml:space="preserve"> foi feito o Trabalho.</w:t>
+        <w:t>O Que Foi feito e como foi feito o Trabalho.</w:t>
       </w:r>
     </w:p>
     <w:p/>
@@ -659,95 +628,122 @@
       </w:r>
     </w:p>
     <w:p>
+      <w:pPr>
+        <w:rPr>
+          <w:lang w:val="en-US"/>
+        </w:rPr>
+      </w:pPr>
+      <w:r>
+        <w:rPr>
+          <w:lang w:val="en-US"/>
+        </w:rPr>
+        <w:lastRenderedPageBreak/>
+        <w:t xml:space="preserve">Kanban = </w:t>
+      </w:r>
       <w:proofErr w:type="spellStart"/>
       <w:r>
-        <w:lastRenderedPageBreak/>
+        <w:rPr>
+          <w:lang w:val="en-US"/>
+        </w:rPr>
+        <w:t>cartão</w:t>
+      </w:r>
+      <w:proofErr w:type="spellEnd"/>
+      <w:r>
+        <w:rPr>
+          <w:lang w:val="en-US"/>
+        </w:rPr>
+        <w:t xml:space="preserve"> (</w:t>
+      </w:r>
+      <w:proofErr w:type="spellStart"/>
+      <w:r>
+        <w:rPr>
+          <w:lang w:val="en-US"/>
+        </w:rPr>
+        <w:t>post-its</w:t>
+      </w:r>
+      <w:proofErr w:type="spellEnd"/>
+      <w:r>
+        <w:rPr>
+          <w:lang w:val="en-US"/>
+        </w:rPr>
+        <w:t>)</w:t>
+      </w:r>
+    </w:p>
+    <w:p>
+      <w:pPr>
+        <w:rPr>
+          <w:lang w:val="en-US"/>
+        </w:rPr>
+      </w:pPr>
+    </w:p>
+    <w:p>
+      <w:pPr>
+        <w:rPr>
+          <w:lang w:val="en-US"/>
+        </w:rPr>
+      </w:pPr>
+      <w:r>
+        <w:rPr>
+          <w:highlight w:val="yellow"/>
+          <w:lang w:val="en-US"/>
+        </w:rPr>
+        <w:t>Kanban x Scrum</w:t>
+      </w:r>
+    </w:p>
+    <w:p>
+      <w:r>
+        <w:t xml:space="preserve">Uma metodologia complementa a outra... </w:t>
+      </w:r>
+    </w:p>
+    <w:p>
+      <w:r>
+        <w:t xml:space="preserve">Aproveitamos o aspecto visual do </w:t>
+      </w:r>
+      <w:proofErr w:type="spellStart"/>
+      <w:r>
+        <w:rPr>
+          <w:b/>
+          <w:bCs/>
+        </w:rPr>
         <w:t>Kanban</w:t>
       </w:r>
       <w:proofErr w:type="spellEnd"/>
       <w:r>
-        <w:t xml:space="preserve"> = cartão (</w:t>
+        <w:t xml:space="preserve"> para monitorar de forma eficiente o fluxo de trabalho e utilizamos o </w:t>
+      </w:r>
+      <w:r>
+        <w:rPr>
+          <w:b/>
+          <w:bCs/>
+        </w:rPr>
+        <w:t xml:space="preserve">Scrum </w:t>
+      </w:r>
+      <w:r>
+        <w:t xml:space="preserve">como meio de organizar melhor a sua equipe e a </w:t>
       </w:r>
       <w:proofErr w:type="spellStart"/>
       <w:r>
-        <w:t>post-its</w:t>
+        <w:t>condução</w:t>
       </w:r>
       <w:proofErr w:type="spellEnd"/>
       <w:r>
-        <w:t>)</w:t>
+        <w:t xml:space="preserve"> das atividades. </w:t>
       </w:r>
     </w:p>
     <w:p/>
     <w:p>
-      <w:proofErr w:type="spellStart"/>
       <w:r>
         <w:rPr>
           <w:highlight w:val="yellow"/>
         </w:rPr>
-        <w:t>Kanban</w:t>
-      </w:r>
-      <w:proofErr w:type="spellEnd"/>
-      <w:r>
-        <w:rPr>
+        <w:t>Kaizen</w:t>
+      </w:r>
+      <w:r>
+        <w:rPr>
+          <w:b/>
+          <w:bCs/>
           <w:highlight w:val="yellow"/>
         </w:rPr>
-        <w:t xml:space="preserve"> x Scrum</w:t>
-      </w:r>
-    </w:p>
-    <w:p>
-      <w:r>
-        <w:t xml:space="preserve">Uma metodologia complementa a outra... </w:t>
-      </w:r>
-    </w:p>
-    <w:p>
-      <w:r>
-        <w:t xml:space="preserve">Aproveitamos o aspecto visual do </w:t>
-      </w:r>
-      <w:proofErr w:type="spellStart"/>
-      <w:r>
-        <w:rPr>
-          <w:b/>
-          <w:bCs/>
-        </w:rPr>
-        <w:t>Kanban</w:t>
-      </w:r>
-      <w:proofErr w:type="spellEnd"/>
-      <w:r>
-        <w:t xml:space="preserve"> para monitorar de forma eficiente o fluxo de trabalho e utilizamos o </w:t>
-      </w:r>
-      <w:r>
-        <w:rPr>
-          <w:b/>
-          <w:bCs/>
-        </w:rPr>
-        <w:t xml:space="preserve">Scrum </w:t>
-      </w:r>
-      <w:r>
-        <w:t xml:space="preserve">como meio de organizar melhor a sua equipe e a </w:t>
-      </w:r>
-      <w:proofErr w:type="spellStart"/>
-      <w:r>
-        <w:t>condução</w:t>
-      </w:r>
-      <w:proofErr w:type="spellEnd"/>
-      <w:r>
-        <w:t xml:space="preserve"> das atividades. </w:t>
-      </w:r>
-    </w:p>
-    <w:p/>
-    <w:p>
-      <w:r>
-        <w:rPr>
-          <w:highlight w:val="yellow"/>
-        </w:rPr>
-        <w:t>Kaizen</w:t>
-      </w:r>
-      <w:r>
-        <w:rPr>
-          <w:b/>
-          <w:bCs/>
-          <w:highlight w:val="yellow"/>
-        </w:rPr>
         <w:t>:</w:t>
       </w:r>
       <w:r>
@@ -772,21 +768,7 @@
           <w:b/>
           <w:bCs/>
         </w:rPr>
-        <w:t xml:space="preserve">TPS </w:t>
-      </w:r>
-      <w:r>
-        <w:rPr>
-          <w:b/>
-          <w:bCs/>
-        </w:rPr>
-        <w:t>- Sistema</w:t>
-      </w:r>
-      <w:r>
-        <w:rPr>
-          <w:b/>
-          <w:bCs/>
-        </w:rPr>
-        <w:t xml:space="preserve"> Toyota Produção:</w:t>
+        <w:t>TPS - Sistema Toyota Produção:</w:t>
       </w:r>
       <w:r>
         <w:rPr>
@@ -943,6 +925,9 @@
       </w:pPr>
       <w:r>
         <w:t>Kanji = Políticas de Gerenciamento</w:t>
+      </w:r>
+      <w:r>
+        <w:t xml:space="preserve"> </w:t>
       </w:r>
     </w:p>
     <w:p/>
@@ -1173,7 +1158,1046 @@
     <w:p/>
     <w:p/>
     <w:p/>
+    <w:p>
+      <w:r>
+        <w:lastRenderedPageBreak/>
+        <w:t>Possíveis Perguntas:</w:t>
+      </w:r>
+    </w:p>
+    <w:p>
+      <w:pPr>
+        <w:rPr>
+          <w:b/>
+          <w:bCs/>
+        </w:rPr>
+      </w:pPr>
+      <w:r>
+        <w:rPr>
+          <w:b/>
+          <w:bCs/>
+        </w:rPr>
+        <w:t xml:space="preserve">O que é </w:t>
+      </w:r>
+      <w:r>
+        <w:rPr>
+          <w:b/>
+          <w:bCs/>
+        </w:rPr>
+        <w:t>ser ágil</w:t>
+      </w:r>
+      <w:r>
+        <w:rPr>
+          <w:b/>
+          <w:bCs/>
+        </w:rPr>
+        <w:t>?</w:t>
+      </w:r>
+    </w:p>
+    <w:p>
+      <w:r>
+        <w:t>Palavra-chave: adaptar</w:t>
+      </w:r>
+    </w:p>
+    <w:p>
+      <w:pPr>
+        <w:rPr>
+          <w:b/>
+          <w:bCs/>
+        </w:rPr>
+      </w:pPr>
+      <w:r>
+        <w:rPr>
+          <w:b/>
+          <w:bCs/>
+        </w:rPr>
+        <w:t>Pergunta sobre o Manifesto Ágil</w:t>
+      </w:r>
+    </w:p>
+    <w:p>
+      <w:r>
+        <w:t xml:space="preserve">Palavras-chave: 2001, EUA, 17 desenvolvedores, </w:t>
+      </w:r>
+      <w:r>
+        <w:t>experiências, boas práticas, auto-organização,</w:t>
+      </w:r>
+      <w:r>
+        <w:t xml:space="preserve"> colaboração</w:t>
+      </w:r>
+    </w:p>
+    <w:p>
+      <w:pPr>
+        <w:rPr>
+          <w:b/>
+          <w:bCs/>
+        </w:rPr>
+      </w:pPr>
+      <w:r>
+        <w:rPr>
+          <w:b/>
+          <w:bCs/>
+        </w:rPr>
+        <w:t>O que é metodologia ágil</w:t>
+      </w:r>
+    </w:p>
+    <w:p>
+      <w:r>
+        <w:t xml:space="preserve">Palavra-chave: </w:t>
+      </w:r>
+      <w:r>
+        <w:t>Gestão e desenvolvimento de software, divisão, mudanças, adaptável</w:t>
+      </w:r>
+      <w:r>
+        <w:t>, ciclos iterativos</w:t>
+      </w:r>
+      <w:r>
+        <w:t>, ciclos de feedbacks</w:t>
+      </w:r>
+    </w:p>
+    <w:p>
+      <w:pPr>
+        <w:rPr>
+          <w:b/>
+          <w:bCs/>
+        </w:rPr>
+      </w:pPr>
+      <w:r>
+        <w:rPr>
+          <w:b/>
+          <w:bCs/>
+        </w:rPr>
+        <w:t>Quais das alternativas são princípios do ágil?</w:t>
+      </w:r>
+    </w:p>
+    <w:p>
+      <w:r>
+        <w:t xml:space="preserve">Palavra-chave: entrega contínua, mudanças vantajosas, </w:t>
+      </w:r>
+      <w:r>
+        <w:t xml:space="preserve">entrega de software funcionando, trabalho conjunto, confiança e </w:t>
+      </w:r>
+      <w:r>
+        <w:t>suporte</w:t>
+      </w:r>
+      <w:r>
+        <w:t xml:space="preserve">, </w:t>
+      </w:r>
+      <w:r>
+        <w:t>conversa face-a-face, software funcionando é a medida primária de progresso</w:t>
+      </w:r>
+      <w:r>
+        <w:t>, desenvolvimento sustentável, atenção a excelência técnica e bom design</w:t>
+      </w:r>
+      <w:r>
+        <w:t xml:space="preserve">, simplicidade, equipes auto-organizáveis, </w:t>
+      </w:r>
+      <w:r>
+        <w:t>reflexão da equipe</w:t>
+      </w:r>
+    </w:p>
+    <w:p>
+      <w:pPr>
+        <w:rPr>
+          <w:b/>
+          <w:bCs/>
+        </w:rPr>
+      </w:pPr>
+      <w:r>
+        <w:rPr>
+          <w:b/>
+          <w:bCs/>
+        </w:rPr>
+        <w:t>O que é o Scrum?</w:t>
+      </w:r>
+    </w:p>
+    <w:p>
+      <w:r>
+        <w:t>Palavras-chave:</w:t>
+      </w:r>
+      <w:r>
+        <w:t xml:space="preserve"> framework, satisfação do cliente, ciclos sprints</w:t>
+      </w:r>
+      <w:r>
+        <w:t>, ações, gestão de projeto</w:t>
+      </w:r>
+      <w:r>
+        <w:t>, transparência de informações</w:t>
+      </w:r>
+      <w:r>
+        <w:t>, adaptabilidade</w:t>
+      </w:r>
+    </w:p>
+    <w:p>
+      <w:pPr>
+        <w:rPr>
+          <w:lang w:val="en-US"/>
+        </w:rPr>
+      </w:pPr>
+      <w:r>
+        <w:rPr>
+          <w:lang w:val="en-US"/>
+        </w:rPr>
+        <w:t>Product Owner</w:t>
+      </w:r>
+      <w:r>
+        <w:rPr>
+          <w:lang w:val="en-US"/>
+        </w:rPr>
+        <w:t xml:space="preserve">, Scrum Master, </w:t>
+      </w:r>
+      <w:r>
+        <w:rPr>
+          <w:lang w:val="en-US"/>
+        </w:rPr>
+        <w:t>T</w:t>
+      </w:r>
+      <w:r>
+        <w:rPr>
+          <w:lang w:val="en-US"/>
+        </w:rPr>
+        <w:t>ime Scrum</w:t>
+      </w:r>
+    </w:p>
+    <w:p>
+      <w:pPr>
+        <w:rPr>
+          <w:b/>
+          <w:bCs/>
+        </w:rPr>
+      </w:pPr>
+      <w:r>
+        <w:rPr>
+          <w:b/>
+          <w:bCs/>
+        </w:rPr>
+        <w:t xml:space="preserve">O que é o </w:t>
+      </w:r>
+      <w:r>
+        <w:rPr>
+          <w:b/>
+          <w:bCs/>
+        </w:rPr>
+        <w:t>Scrum Master</w:t>
+      </w:r>
+      <w:r>
+        <w:rPr>
+          <w:b/>
+          <w:bCs/>
+        </w:rPr>
+        <w:t>?</w:t>
+      </w:r>
+    </w:p>
+    <w:p>
+      <w:r>
+        <w:t>Palavras-chave: removedor de impedimentos, eliminação, equipe</w:t>
+      </w:r>
+      <w:r>
+        <w:t>, conhecimento dos conceitos de Scrum e Gestão Ágil</w:t>
+      </w:r>
+      <w:r>
+        <w:t>, resolução de problemas, coach do projeto</w:t>
+      </w:r>
+    </w:p>
+    <w:p>
+      <w:pPr>
+        <w:rPr>
+          <w:b/>
+          <w:bCs/>
+        </w:rPr>
+      </w:pPr>
+      <w:r>
+        <w:rPr>
+          <w:b/>
+          <w:bCs/>
+        </w:rPr>
+        <w:t xml:space="preserve">O que </w:t>
+      </w:r>
+      <w:r>
+        <w:rPr>
+          <w:b/>
+          <w:bCs/>
+        </w:rPr>
+        <w:t>é</w:t>
+      </w:r>
+      <w:r>
+        <w:rPr>
+          <w:b/>
+          <w:bCs/>
+        </w:rPr>
+        <w:t xml:space="preserve"> um Sprint?</w:t>
+      </w:r>
+    </w:p>
+    <w:p>
+      <w:r>
+        <w:t>Palavras-chave: ciclo, timebox</w:t>
+      </w:r>
+      <w:r>
+        <w:t>, conjunto de atividades</w:t>
+      </w:r>
+    </w:p>
+    <w:p>
+      <w:pPr>
+        <w:rPr>
+          <w:b/>
+          <w:bCs/>
+        </w:rPr>
+      </w:pPr>
+      <w:r>
+        <w:rPr>
+          <w:b/>
+          <w:bCs/>
+        </w:rPr>
+        <w:t>Explique o ciclo do Scrum:</w:t>
+      </w:r>
+    </w:p>
+    <w:p>
+      <w:pPr>
+        <w:pStyle w:val="PargrafodaLista"/>
+        <w:numPr>
+          <w:ilvl w:val="0"/>
+          <w:numId w:val="9"/>
+        </w:numPr>
+      </w:pPr>
+      <w:r>
+        <w:t>Visão do produto</w:t>
+      </w:r>
+      <w:r>
+        <w:t xml:space="preserve">: </w:t>
+      </w:r>
+      <w:r>
+        <w:t>o que se espera do projeto</w:t>
+      </w:r>
+    </w:p>
+    <w:p>
+      <w:pPr>
+        <w:pStyle w:val="PargrafodaLista"/>
+        <w:numPr>
+          <w:ilvl w:val="0"/>
+          <w:numId w:val="9"/>
+        </w:numPr>
+      </w:pPr>
+      <w:r>
+        <w:lastRenderedPageBreak/>
+        <w:t xml:space="preserve">Produto Backlog: </w:t>
+      </w:r>
+      <w:r>
+        <w:t>listagem do que deve ser feito</w:t>
+      </w:r>
+      <w:r>
+        <w:t xml:space="preserve"> e priorizado, pode sofrer ajustes</w:t>
+      </w:r>
+    </w:p>
+    <w:p>
+      <w:pPr>
+        <w:pStyle w:val="PargrafodaLista"/>
+        <w:numPr>
+          <w:ilvl w:val="0"/>
+          <w:numId w:val="9"/>
+        </w:numPr>
+      </w:pPr>
+      <w:r>
+        <w:t>Gro</w:t>
+      </w:r>
+      <w:r>
+        <w:t>oming: priorização</w:t>
+      </w:r>
+    </w:p>
+    <w:p>
+      <w:pPr>
+        <w:pStyle w:val="PargrafodaLista"/>
+        <w:numPr>
+          <w:ilvl w:val="0"/>
+          <w:numId w:val="9"/>
+        </w:numPr>
+      </w:pPr>
+      <w:r>
+        <w:t>Sprint Backlog</w:t>
+      </w:r>
+      <w:r>
+        <w:t xml:space="preserve"> (ou planejamento de sprints)</w:t>
+      </w:r>
+      <w:r>
+        <w:t xml:space="preserve">: </w:t>
+      </w:r>
+      <w:r>
+        <w:t>definir o que de</w:t>
+      </w:r>
+      <w:r>
+        <w:t xml:space="preserve">ve ser feito durante o </w:t>
+      </w:r>
+      <w:r>
+        <w:t>sprint</w:t>
+      </w:r>
+    </w:p>
+    <w:p>
+      <w:pPr>
+        <w:pStyle w:val="PargrafodaLista"/>
+        <w:numPr>
+          <w:ilvl w:val="0"/>
+          <w:numId w:val="9"/>
+        </w:numPr>
+      </w:pPr>
+      <w:r>
+        <w:t>Sprint</w:t>
+      </w:r>
+      <w:r>
+        <w:t xml:space="preserve">: </w:t>
+      </w:r>
+      <w:r>
+        <w:t>p</w:t>
+      </w:r>
+      <w:r>
+        <w:t xml:space="preserve">eríodo de execução de </w:t>
+      </w:r>
+      <w:r>
+        <w:t xml:space="preserve">um </w:t>
+      </w:r>
+      <w:r>
+        <w:t>trabalho</w:t>
+      </w:r>
+    </w:p>
+    <w:p>
+      <w:pPr>
+        <w:pStyle w:val="PargrafodaLista"/>
+        <w:numPr>
+          <w:ilvl w:val="0"/>
+          <w:numId w:val="9"/>
+        </w:numPr>
+      </w:pPr>
+      <w:r>
+        <w:t>Daily Scrum: reuniões diárias sobre o trabalho sendo feito na sprint</w:t>
+      </w:r>
+    </w:p>
+    <w:p>
+      <w:pPr>
+        <w:pStyle w:val="PargrafodaLista"/>
+        <w:numPr>
+          <w:ilvl w:val="0"/>
+          <w:numId w:val="9"/>
+        </w:numPr>
+      </w:pPr>
+      <w:r>
+        <w:t>Produto Concluído</w:t>
+      </w:r>
+    </w:p>
+    <w:p>
+      <w:pPr>
+        <w:pStyle w:val="PargrafodaLista"/>
+        <w:numPr>
+          <w:ilvl w:val="0"/>
+          <w:numId w:val="9"/>
+        </w:numPr>
+      </w:pPr>
+      <w:r>
+        <w:t>Review e Retrospectiva</w:t>
+      </w:r>
+      <w:r>
+        <w:t xml:space="preserve"> (como foi feito e </w:t>
+      </w:r>
+      <w:proofErr w:type="spellStart"/>
+      <w:r>
+        <w:t>oq</w:t>
+      </w:r>
+      <w:proofErr w:type="spellEnd"/>
+      <w:r>
+        <w:t xml:space="preserve"> aprendemos)</w:t>
+      </w:r>
+    </w:p>
+    <w:p>
+      <w:pPr>
+        <w:rPr>
+          <w:b/>
+          <w:bCs/>
+        </w:rPr>
+      </w:pPr>
+      <w:r>
+        <w:rPr>
+          <w:b/>
+          <w:bCs/>
+        </w:rPr>
+        <w:t>Quais são as etapas do Modelo Ágil?</w:t>
+      </w:r>
+    </w:p>
+    <w:p>
+      <w:pPr>
+        <w:pStyle w:val="PargrafodaLista"/>
+        <w:numPr>
+          <w:ilvl w:val="0"/>
+          <w:numId w:val="8"/>
+        </w:numPr>
+      </w:pPr>
+      <w:r>
+        <w:t>Backlog</w:t>
+      </w:r>
+      <w:r>
+        <w:t xml:space="preserve"> (Scrum)</w:t>
+      </w:r>
+    </w:p>
+    <w:p>
+      <w:pPr>
+        <w:pStyle w:val="PargrafodaLista"/>
+        <w:numPr>
+          <w:ilvl w:val="0"/>
+          <w:numId w:val="8"/>
+        </w:numPr>
+      </w:pPr>
+      <w:r>
+        <w:t>Fluxo de trabalho</w:t>
+      </w:r>
+      <w:r>
+        <w:t xml:space="preserve"> (</w:t>
+      </w:r>
+      <w:proofErr w:type="spellStart"/>
+      <w:r>
+        <w:t>Kanban</w:t>
+      </w:r>
+      <w:proofErr w:type="spellEnd"/>
+      <w:r>
+        <w:t>)</w:t>
+      </w:r>
+    </w:p>
+    <w:p>
+      <w:pPr>
+        <w:pStyle w:val="PargrafodaLista"/>
+        <w:numPr>
+          <w:ilvl w:val="0"/>
+          <w:numId w:val="8"/>
+        </w:numPr>
+      </w:pPr>
+      <w:r>
+        <w:t>Sprints</w:t>
+      </w:r>
+    </w:p>
+    <w:p>
+      <w:pPr>
+        <w:pStyle w:val="PargrafodaLista"/>
+        <w:numPr>
+          <w:ilvl w:val="0"/>
+          <w:numId w:val="8"/>
+        </w:numPr>
+      </w:pPr>
+      <w:r>
+        <w:t>Kaizen</w:t>
+      </w:r>
+    </w:p>
+    <w:p>
+      <w:pPr>
+        <w:rPr>
+          <w:b/>
+          <w:bCs/>
+        </w:rPr>
+      </w:pPr>
+      <w:r>
+        <w:rPr>
+          <w:b/>
+          <w:bCs/>
+        </w:rPr>
+        <w:t xml:space="preserve">O que é o </w:t>
+      </w:r>
+      <w:proofErr w:type="spellStart"/>
+      <w:r>
+        <w:rPr>
+          <w:b/>
+          <w:bCs/>
+        </w:rPr>
+        <w:t>Kanban</w:t>
+      </w:r>
+      <w:proofErr w:type="spellEnd"/>
+      <w:r>
+        <w:rPr>
+          <w:b/>
+          <w:bCs/>
+        </w:rPr>
+        <w:t>?</w:t>
+      </w:r>
+    </w:p>
+    <w:p>
+      <w:r>
+        <w:t xml:space="preserve">Palavras-chave: organização, quadros, </w:t>
+      </w:r>
+      <w:proofErr w:type="spellStart"/>
+      <w:r>
+        <w:t>post-its</w:t>
+      </w:r>
+      <w:proofErr w:type="spellEnd"/>
+      <w:r>
+        <w:t>, gestão visual, cartão</w:t>
+      </w:r>
+      <w:r>
+        <w:t>, fluxo de trabalho</w:t>
+      </w:r>
+      <w:r>
+        <w:t xml:space="preserve">, </w:t>
+      </w:r>
+    </w:p>
+    <w:p>
+      <w:r>
+        <w:t xml:space="preserve">Backlog, </w:t>
+      </w:r>
+      <w:r>
+        <w:t>a fazer</w:t>
+      </w:r>
+      <w:r>
+        <w:t>, fazendo, feito</w:t>
+      </w:r>
+    </w:p>
+    <w:p>
+      <w:pPr>
+        <w:rPr>
+          <w:b/>
+          <w:bCs/>
+        </w:rPr>
+      </w:pPr>
+      <w:r>
+        <w:rPr>
+          <w:b/>
+          <w:bCs/>
+        </w:rPr>
+        <w:t xml:space="preserve">Scrum x </w:t>
+      </w:r>
+      <w:proofErr w:type="spellStart"/>
+      <w:r>
+        <w:rPr>
+          <w:b/>
+          <w:bCs/>
+        </w:rPr>
+        <w:t>Kanban</w:t>
+      </w:r>
+      <w:proofErr w:type="spellEnd"/>
+      <w:r>
+        <w:rPr>
+          <w:b/>
+          <w:bCs/>
+        </w:rPr>
+        <w:t>:</w:t>
+      </w:r>
+    </w:p>
+    <w:p>
+      <w:r>
+        <w:t xml:space="preserve">Usamos o </w:t>
+      </w:r>
+      <w:proofErr w:type="spellStart"/>
+      <w:r>
+        <w:t>Kanban</w:t>
+      </w:r>
+      <w:proofErr w:type="spellEnd"/>
+      <w:r>
+        <w:t xml:space="preserve"> para visualizar como está sendo o caminho do projeto e o Scrum para organizar como esse caminho deve ser feito</w:t>
+      </w:r>
+      <w:r>
+        <w:t>.</w:t>
+      </w:r>
+    </w:p>
+    <w:p>
+      <w:pPr>
+        <w:rPr>
+          <w:b/>
+          <w:bCs/>
+        </w:rPr>
+      </w:pPr>
+      <w:r>
+        <w:rPr>
+          <w:b/>
+          <w:bCs/>
+        </w:rPr>
+        <w:t>O que é o Kaizen?</w:t>
+      </w:r>
+    </w:p>
+    <w:p>
+      <w:pPr>
+        <w:rPr>
+          <w:b/>
+          <w:bCs/>
+        </w:rPr>
+      </w:pPr>
+      <w:r>
+        <w:t>Palavras-chave:</w:t>
+      </w:r>
+      <w:r>
+        <w:t xml:space="preserve"> </w:t>
+      </w:r>
+      <w:r>
+        <w:t>Melhoria</w:t>
+      </w:r>
+      <w:r>
+        <w:t xml:space="preserve"> contínua</w:t>
+      </w:r>
+      <w:r>
+        <w:t xml:space="preserve">, metas, </w:t>
+      </w:r>
+      <w:r>
+        <w:t>Toyota</w:t>
+      </w:r>
+      <w:r>
+        <w:t xml:space="preserve">, </w:t>
+      </w:r>
+      <w:proofErr w:type="spellStart"/>
+      <w:r>
+        <w:t>just</w:t>
+      </w:r>
+      <w:proofErr w:type="spellEnd"/>
+      <w:r>
+        <w:t>-</w:t>
+      </w:r>
+      <w:proofErr w:type="spellStart"/>
+      <w:r>
+        <w:t>in-time</w:t>
+      </w:r>
+      <w:proofErr w:type="spellEnd"/>
+      <w:r>
+        <w:t xml:space="preserve">, </w:t>
+      </w:r>
+      <w:proofErr w:type="spellStart"/>
+      <w:r>
+        <w:t>jidoka</w:t>
+      </w:r>
+      <w:proofErr w:type="spellEnd"/>
+      <w:r>
+        <w:t xml:space="preserve">, </w:t>
+      </w:r>
+    </w:p>
+    <w:p>
+      <w:pPr>
+        <w:rPr>
+          <w:b/>
+          <w:bCs/>
+        </w:rPr>
+      </w:pPr>
+      <w:r>
+        <w:rPr>
+          <w:b/>
+          <w:bCs/>
+        </w:rPr>
+        <w:t>O que são MUDAS?</w:t>
+      </w:r>
+    </w:p>
+    <w:p>
+      <w:r>
+        <w:t>Palavras-chave:</w:t>
+      </w:r>
+      <w:r>
+        <w:t xml:space="preserve"> A</w:t>
+      </w:r>
+      <w:r>
+        <w:t>tividades que não agregam valor, desperdício</w:t>
+      </w:r>
+      <w:r>
+        <w:t xml:space="preserve">, cliente não disposto a pagar </w:t>
+      </w:r>
+    </w:p>
+    <w:p>
+      <w:r>
+        <w:t>Katakana, Hiragana, Kanji</w:t>
+      </w:r>
+    </w:p>
+    <w:p>
+      <w:pPr>
+        <w:rPr>
+          <w:b/>
+          <w:bCs/>
+        </w:rPr>
+      </w:pPr>
+      <w:r>
+        <w:rPr>
+          <w:b/>
+          <w:bCs/>
+        </w:rPr>
+        <w:t xml:space="preserve">Cite </w:t>
+      </w:r>
+      <w:r>
+        <w:rPr>
+          <w:b/>
+          <w:bCs/>
+        </w:rPr>
+        <w:t>os</w:t>
+      </w:r>
+      <w:r>
+        <w:rPr>
+          <w:b/>
+          <w:bCs/>
+        </w:rPr>
+        <w:t xml:space="preserve"> desperdícios em áreas administrativas:</w:t>
+      </w:r>
+    </w:p>
+    <w:p>
+      <w:r>
+        <w:lastRenderedPageBreak/>
+        <w:t xml:space="preserve">Movimento de pessoas: </w:t>
+      </w:r>
+      <w:r>
+        <w:t>Pessoas que trabalham frequentemente juntos, mas, alocados em lugares distantes</w:t>
+      </w:r>
+    </w:p>
+    <w:p>
+      <w:r>
+        <w:t xml:space="preserve">Transporte de informações: </w:t>
+      </w:r>
+      <w:r>
+        <w:t>Transporte de informação entre vários andares e departamentos;</w:t>
+      </w:r>
+    </w:p>
+    <w:p>
+      <w:r>
+        <w:t>Redundância: Repetição de dados em locais diferentes</w:t>
+      </w:r>
+    </w:p>
+    <w:p>
+      <w:r>
+        <w:t xml:space="preserve">Processos complicados: </w:t>
+      </w:r>
+      <w:r>
+        <w:t>Dificuldade de acesso à informação armazenada</w:t>
+      </w:r>
+    </w:p>
+    <w:p>
+      <w:r>
+        <w:t>Pessoas paradas: espera por assinatura</w:t>
+      </w:r>
+      <w:r>
+        <w:t>, lentidão no sistema</w:t>
+      </w:r>
+    </w:p>
+    <w:p>
+      <w:r>
+        <w:t xml:space="preserve">Informação parada (Stocks): </w:t>
+      </w:r>
+      <w:r>
+        <w:t>Falta de sincronização entre tarefas dependentes;</w:t>
+      </w:r>
+    </w:p>
+    <w:p>
+      <w:r>
+        <w:t>Erros: documentos ilegíveis, informação não padronizada</w:t>
+      </w:r>
+    </w:p>
+    <w:p>
+      <w:r>
+        <w:t xml:space="preserve">Meio tempo ralou pé pulando </w:t>
+      </w:r>
+      <w:r>
+        <w:t>inteiro errado</w:t>
+      </w:r>
+    </w:p>
+    <w:p>
+      <w:pPr>
+        <w:rPr>
+          <w:b/>
+          <w:bCs/>
+        </w:rPr>
+      </w:pPr>
+      <w:r>
+        <w:rPr>
+          <w:b/>
+          <w:bCs/>
+        </w:rPr>
+        <w:t xml:space="preserve">Quais os benefícios do Design </w:t>
+      </w:r>
+      <w:proofErr w:type="spellStart"/>
+      <w:r>
+        <w:rPr>
+          <w:b/>
+          <w:bCs/>
+        </w:rPr>
+        <w:t>Thinking</w:t>
+      </w:r>
+      <w:proofErr w:type="spellEnd"/>
+    </w:p>
+    <w:p>
+      <w:r>
+        <w:t>Palavras-chave:</w:t>
+      </w:r>
+      <w:r>
+        <w:t xml:space="preserve"> pensar como um designer, pensar fora da caixa, </w:t>
+      </w:r>
+      <w:r>
+        <w:t>envolvimento dos usuários</w:t>
+      </w:r>
+      <w:r>
+        <w:t xml:space="preserve">, diferentes perspectivas, </w:t>
+      </w:r>
+      <w:r>
+        <w:t>e</w:t>
+      </w:r>
+      <w:r>
+        <w:t>nvolver clientes</w:t>
+      </w:r>
+      <w:r>
+        <w:t xml:space="preserve"> e usuários nas etapas de desenvolvimento para atingir resultados</w:t>
+      </w:r>
+    </w:p>
+    <w:p>
+      <w:pPr>
+        <w:rPr>
+          <w:b/>
+          <w:bCs/>
+        </w:rPr>
+      </w:pPr>
+      <w:r>
+        <w:rPr>
+          <w:b/>
+          <w:bCs/>
+        </w:rPr>
+        <w:t xml:space="preserve">Explique as fases do Design </w:t>
+      </w:r>
+      <w:proofErr w:type="spellStart"/>
+      <w:r>
+        <w:rPr>
+          <w:b/>
+          <w:bCs/>
+        </w:rPr>
+        <w:t>Thinking</w:t>
+      </w:r>
+      <w:proofErr w:type="spellEnd"/>
+      <w:r>
+        <w:rPr>
+          <w:b/>
+          <w:bCs/>
+        </w:rPr>
+        <w:t>:</w:t>
+      </w:r>
+    </w:p>
+    <w:p>
+      <w:r>
+        <w:t>Imersão: Coleta e identificação</w:t>
+      </w:r>
+    </w:p>
+    <w:p>
+      <w:pPr>
+        <w:pStyle w:val="PargrafodaLista"/>
+        <w:numPr>
+          <w:ilvl w:val="0"/>
+          <w:numId w:val="5"/>
+        </w:numPr>
+      </w:pPr>
+      <w:r>
+        <w:t>Imersão preliminar</w:t>
+      </w:r>
+    </w:p>
+    <w:p>
+      <w:pPr>
+        <w:pStyle w:val="PargrafodaLista"/>
+        <w:numPr>
+          <w:ilvl w:val="1"/>
+          <w:numId w:val="5"/>
+        </w:numPr>
+      </w:pPr>
+      <w:r>
+        <w:t>Reenquadramento</w:t>
+      </w:r>
+    </w:p>
+    <w:p>
+      <w:pPr>
+        <w:pStyle w:val="PargrafodaLista"/>
+        <w:numPr>
+          <w:ilvl w:val="0"/>
+          <w:numId w:val="5"/>
+        </w:numPr>
+      </w:pPr>
+      <w:r>
+        <w:t>Imersão Profundidade</w:t>
+      </w:r>
+    </w:p>
+    <w:p>
+      <w:pPr>
+        <w:pStyle w:val="PargrafodaLista"/>
+        <w:numPr>
+          <w:ilvl w:val="1"/>
+          <w:numId w:val="5"/>
+        </w:numPr>
+      </w:pPr>
+      <w:r>
+        <w:t>Sombra</w:t>
+      </w:r>
+    </w:p>
+    <w:p>
+      <w:pPr>
+        <w:pStyle w:val="PargrafodaLista"/>
+        <w:numPr>
+          <w:ilvl w:val="1"/>
+          <w:numId w:val="5"/>
+        </w:numPr>
+      </w:pPr>
+      <w:r>
+        <w:t>Entrevistas</w:t>
+      </w:r>
+    </w:p>
+    <w:p>
+      <w:r>
+        <w:t>Análise e Síntese: Organização visual,</w:t>
+      </w:r>
+      <w:r>
+        <w:t xml:space="preserve"> s</w:t>
+      </w:r>
+      <w:r>
+        <w:t xml:space="preserve">íntese das informações sobre o cliente sobre o que ele diz, faz, pensa e sente. </w:t>
+      </w:r>
+    </w:p>
+    <w:p>
+      <w:r>
+        <w:t xml:space="preserve">Ideação: </w:t>
+      </w:r>
+      <w:r>
+        <w:t>Estimular a colaboração e criatividade das pessoas para Ideias Inovadoras.</w:t>
+      </w:r>
+    </w:p>
+    <w:p>
+      <w:pPr>
+        <w:pStyle w:val="PargrafodaLista"/>
+        <w:numPr>
+          <w:ilvl w:val="0"/>
+          <w:numId w:val="6"/>
+        </w:numPr>
+      </w:pPr>
+      <w:r>
+        <w:t>Brainstorm</w:t>
+      </w:r>
+    </w:p>
+    <w:p>
+      <w:r>
+        <w:t>Prototipação: abstrato para físico</w:t>
+      </w:r>
+    </w:p>
+    <w:p>
+      <w:pPr>
+        <w:pStyle w:val="PargrafodaLista"/>
+        <w:numPr>
+          <w:ilvl w:val="0"/>
+          <w:numId w:val="7"/>
+        </w:numPr>
+      </w:pPr>
+      <w:r>
+        <w:lastRenderedPageBreak/>
+        <w:t>Papel</w:t>
+      </w:r>
+    </w:p>
+    <w:p>
+      <w:pPr>
+        <w:pStyle w:val="PargrafodaLista"/>
+        <w:numPr>
+          <w:ilvl w:val="0"/>
+          <w:numId w:val="7"/>
+        </w:numPr>
+      </w:pPr>
+      <w:proofErr w:type="spellStart"/>
+      <w:r>
+        <w:t>Storyboard</w:t>
+      </w:r>
+      <w:proofErr w:type="spellEnd"/>
+    </w:p>
+    <w:p>
+      <w:r>
+        <w:t>Implementação</w:t>
+      </w:r>
+    </w:p>
     <w:p/>
+    <w:p/>
+    <w:p>
+      <w:pPr>
+        <w:rPr>
+          <w:b/>
+          <w:bCs/>
+        </w:rPr>
+      </w:pPr>
+    </w:p>
     <w:sectPr>
       <w:pgSz w:w="11906" w:h="16838"/>
       <w:pgMar w:top="1417" w:right="1701" w:bottom="1417" w:left="1701" w:header="708" w:footer="708" w:gutter="0"/>
@@ -1273,6 +2297,178 @@
     </w:lvl>
   </w:abstractNum>
   <w:abstractNum w:abstractNumId="1" w15:restartNumberingAfterBreak="0">
+    <w:nsid w:val="2FCE3F0A"/>
+    <w:multiLevelType w:val="hybridMultilevel"/>
+    <w:tmpl w:val="F51CFD8C"/>
+    <w:lvl w:ilvl="0" w:tplc="FFFFFFFF">
+      <w:start w:val="1"/>
+      <w:numFmt w:val="decimal"/>
+      <w:lvlText w:val="%1."/>
+      <w:lvlJc w:val="left"/>
+      <w:pPr>
+        <w:ind w:left="1423" w:hanging="360"/>
+      </w:pPr>
+    </w:lvl>
+    <w:lvl w:ilvl="1" w:tplc="FFFFFFFF" w:tentative="1">
+      <w:start w:val="1"/>
+      <w:numFmt w:val="lowerLetter"/>
+      <w:lvlText w:val="%2."/>
+      <w:lvlJc w:val="left"/>
+      <w:pPr>
+        <w:ind w:left="2143" w:hanging="360"/>
+      </w:pPr>
+    </w:lvl>
+    <w:lvl w:ilvl="2" w:tplc="FFFFFFFF" w:tentative="1">
+      <w:start w:val="1"/>
+      <w:numFmt w:val="lowerRoman"/>
+      <w:lvlText w:val="%3."/>
+      <w:lvlJc w:val="right"/>
+      <w:pPr>
+        <w:ind w:left="2863" w:hanging="180"/>
+      </w:pPr>
+    </w:lvl>
+    <w:lvl w:ilvl="3" w:tplc="FFFFFFFF" w:tentative="1">
+      <w:start w:val="1"/>
+      <w:numFmt w:val="decimal"/>
+      <w:lvlText w:val="%4."/>
+      <w:lvlJc w:val="left"/>
+      <w:pPr>
+        <w:ind w:left="3583" w:hanging="360"/>
+      </w:pPr>
+    </w:lvl>
+    <w:lvl w:ilvl="4" w:tplc="FFFFFFFF" w:tentative="1">
+      <w:start w:val="1"/>
+      <w:numFmt w:val="lowerLetter"/>
+      <w:lvlText w:val="%5."/>
+      <w:lvlJc w:val="left"/>
+      <w:pPr>
+        <w:ind w:left="4303" w:hanging="360"/>
+      </w:pPr>
+    </w:lvl>
+    <w:lvl w:ilvl="5" w:tplc="FFFFFFFF" w:tentative="1">
+      <w:start w:val="1"/>
+      <w:numFmt w:val="lowerRoman"/>
+      <w:lvlText w:val="%6."/>
+      <w:lvlJc w:val="right"/>
+      <w:pPr>
+        <w:ind w:left="5023" w:hanging="180"/>
+      </w:pPr>
+    </w:lvl>
+    <w:lvl w:ilvl="6" w:tplc="FFFFFFFF" w:tentative="1">
+      <w:start w:val="1"/>
+      <w:numFmt w:val="decimal"/>
+      <w:lvlText w:val="%7."/>
+      <w:lvlJc w:val="left"/>
+      <w:pPr>
+        <w:ind w:left="5743" w:hanging="360"/>
+      </w:pPr>
+    </w:lvl>
+    <w:lvl w:ilvl="7" w:tplc="FFFFFFFF" w:tentative="1">
+      <w:start w:val="1"/>
+      <w:numFmt w:val="lowerLetter"/>
+      <w:lvlText w:val="%8."/>
+      <w:lvlJc w:val="left"/>
+      <w:pPr>
+        <w:ind w:left="6463" w:hanging="360"/>
+      </w:pPr>
+    </w:lvl>
+    <w:lvl w:ilvl="8" w:tplc="FFFFFFFF" w:tentative="1">
+      <w:start w:val="1"/>
+      <w:numFmt w:val="lowerRoman"/>
+      <w:lvlText w:val="%9."/>
+      <w:lvlJc w:val="right"/>
+      <w:pPr>
+        <w:ind w:left="7183" w:hanging="180"/>
+      </w:pPr>
+    </w:lvl>
+  </w:abstractNum>
+  <w:abstractNum w:abstractNumId="2" w15:restartNumberingAfterBreak="0">
+    <w:nsid w:val="32145B9E"/>
+    <w:multiLevelType w:val="hybridMultilevel"/>
+    <w:tmpl w:val="22440A1C"/>
+    <w:lvl w:ilvl="0" w:tplc="FFFFFFFF">
+      <w:start w:val="1"/>
+      <w:numFmt w:val="decimal"/>
+      <w:lvlText w:val="%1."/>
+      <w:lvlJc w:val="left"/>
+      <w:pPr>
+        <w:ind w:left="1423" w:hanging="360"/>
+      </w:pPr>
+    </w:lvl>
+    <w:lvl w:ilvl="1" w:tplc="04160019" w:tentative="1">
+      <w:start w:val="1"/>
+      <w:numFmt w:val="lowerLetter"/>
+      <w:lvlText w:val="%2."/>
+      <w:lvlJc w:val="left"/>
+      <w:pPr>
+        <w:ind w:left="1440" w:hanging="360"/>
+      </w:pPr>
+    </w:lvl>
+    <w:lvl w:ilvl="2" w:tplc="0416001B" w:tentative="1">
+      <w:start w:val="1"/>
+      <w:numFmt w:val="lowerRoman"/>
+      <w:lvlText w:val="%3."/>
+      <w:lvlJc w:val="right"/>
+      <w:pPr>
+        <w:ind w:left="2160" w:hanging="180"/>
+      </w:pPr>
+    </w:lvl>
+    <w:lvl w:ilvl="3" w:tplc="0416000F" w:tentative="1">
+      <w:start w:val="1"/>
+      <w:numFmt w:val="decimal"/>
+      <w:lvlText w:val="%4."/>
+      <w:lvlJc w:val="left"/>
+      <w:pPr>
+        <w:ind w:left="2880" w:hanging="360"/>
+      </w:pPr>
+    </w:lvl>
+    <w:lvl w:ilvl="4" w:tplc="04160019" w:tentative="1">
+      <w:start w:val="1"/>
+      <w:numFmt w:val="lowerLetter"/>
+      <w:lvlText w:val="%5."/>
+      <w:lvlJc w:val="left"/>
+      <w:pPr>
+        <w:ind w:left="3600" w:hanging="360"/>
+      </w:pPr>
+    </w:lvl>
+    <w:lvl w:ilvl="5" w:tplc="0416001B" w:tentative="1">
+      <w:start w:val="1"/>
+      <w:numFmt w:val="lowerRoman"/>
+      <w:lvlText w:val="%6."/>
+      <w:lvlJc w:val="right"/>
+      <w:pPr>
+        <w:ind w:left="4320" w:hanging="180"/>
+      </w:pPr>
+    </w:lvl>
+    <w:lvl w:ilvl="6" w:tplc="0416000F" w:tentative="1">
+      <w:start w:val="1"/>
+      <w:numFmt w:val="decimal"/>
+      <w:lvlText w:val="%7."/>
+      <w:lvlJc w:val="left"/>
+      <w:pPr>
+        <w:ind w:left="5040" w:hanging="360"/>
+      </w:pPr>
+    </w:lvl>
+    <w:lvl w:ilvl="7" w:tplc="04160019" w:tentative="1">
+      <w:start w:val="1"/>
+      <w:numFmt w:val="lowerLetter"/>
+      <w:lvlText w:val="%8."/>
+      <w:lvlJc w:val="left"/>
+      <w:pPr>
+        <w:ind w:left="5760" w:hanging="360"/>
+      </w:pPr>
+    </w:lvl>
+    <w:lvl w:ilvl="8" w:tplc="0416001B" w:tentative="1">
+      <w:start w:val="1"/>
+      <w:numFmt w:val="lowerRoman"/>
+      <w:lvlText w:val="%9."/>
+      <w:lvlJc w:val="right"/>
+      <w:pPr>
+        <w:ind w:left="6480" w:hanging="180"/>
+      </w:pPr>
+    </w:lvl>
+  </w:abstractNum>
+  <w:abstractNum w:abstractNumId="3" w15:restartNumberingAfterBreak="0">
     <w:nsid w:val="44E67823"/>
     <w:multiLevelType w:val="hybridMultilevel"/>
     <w:tmpl w:val="2D265AB2"/>
@@ -1385,7 +2581,7 @@
       </w:pPr>
     </w:lvl>
   </w:abstractNum>
-  <w:abstractNum w:abstractNumId="2" w15:restartNumberingAfterBreak="0">
+  <w:abstractNum w:abstractNumId="4" w15:restartNumberingAfterBreak="0">
     <w:nsid w:val="4D550043"/>
     <w:multiLevelType w:val="hybridMultilevel"/>
     <w:tmpl w:val="38D83DB8"/>
@@ -1497,7 +2693,265 @@
       </w:rPr>
     </w:lvl>
   </w:abstractNum>
-  <w:abstractNum w:abstractNumId="3" w15:restartNumberingAfterBreak="0">
+  <w:abstractNum w:abstractNumId="5" w15:restartNumberingAfterBreak="0">
+    <w:nsid w:val="59BE093F"/>
+    <w:multiLevelType w:val="hybridMultilevel"/>
+    <w:tmpl w:val="F51CFD8C"/>
+    <w:lvl w:ilvl="0" w:tplc="0416000F">
+      <w:start w:val="1"/>
+      <w:numFmt w:val="decimal"/>
+      <w:lvlText w:val="%1."/>
+      <w:lvlJc w:val="left"/>
+      <w:pPr>
+        <w:ind w:left="1423" w:hanging="360"/>
+      </w:pPr>
+    </w:lvl>
+    <w:lvl w:ilvl="1" w:tplc="04160019" w:tentative="1">
+      <w:start w:val="1"/>
+      <w:numFmt w:val="lowerLetter"/>
+      <w:lvlText w:val="%2."/>
+      <w:lvlJc w:val="left"/>
+      <w:pPr>
+        <w:ind w:left="2143" w:hanging="360"/>
+      </w:pPr>
+    </w:lvl>
+    <w:lvl w:ilvl="2" w:tplc="0416001B" w:tentative="1">
+      <w:start w:val="1"/>
+      <w:numFmt w:val="lowerRoman"/>
+      <w:lvlText w:val="%3."/>
+      <w:lvlJc w:val="right"/>
+      <w:pPr>
+        <w:ind w:left="2863" w:hanging="180"/>
+      </w:pPr>
+    </w:lvl>
+    <w:lvl w:ilvl="3" w:tplc="0416000F" w:tentative="1">
+      <w:start w:val="1"/>
+      <w:numFmt w:val="decimal"/>
+      <w:lvlText w:val="%4."/>
+      <w:lvlJc w:val="left"/>
+      <w:pPr>
+        <w:ind w:left="3583" w:hanging="360"/>
+      </w:pPr>
+    </w:lvl>
+    <w:lvl w:ilvl="4" w:tplc="04160019" w:tentative="1">
+      <w:start w:val="1"/>
+      <w:numFmt w:val="lowerLetter"/>
+      <w:lvlText w:val="%5."/>
+      <w:lvlJc w:val="left"/>
+      <w:pPr>
+        <w:ind w:left="4303" w:hanging="360"/>
+      </w:pPr>
+    </w:lvl>
+    <w:lvl w:ilvl="5" w:tplc="0416001B" w:tentative="1">
+      <w:start w:val="1"/>
+      <w:numFmt w:val="lowerRoman"/>
+      <w:lvlText w:val="%6."/>
+      <w:lvlJc w:val="right"/>
+      <w:pPr>
+        <w:ind w:left="5023" w:hanging="180"/>
+      </w:pPr>
+    </w:lvl>
+    <w:lvl w:ilvl="6" w:tplc="0416000F" w:tentative="1">
+      <w:start w:val="1"/>
+      <w:numFmt w:val="decimal"/>
+      <w:lvlText w:val="%7."/>
+      <w:lvlJc w:val="left"/>
+      <w:pPr>
+        <w:ind w:left="5743" w:hanging="360"/>
+      </w:pPr>
+    </w:lvl>
+    <w:lvl w:ilvl="7" w:tplc="04160019" w:tentative="1">
+      <w:start w:val="1"/>
+      <w:numFmt w:val="lowerLetter"/>
+      <w:lvlText w:val="%8."/>
+      <w:lvlJc w:val="left"/>
+      <w:pPr>
+        <w:ind w:left="6463" w:hanging="360"/>
+      </w:pPr>
+    </w:lvl>
+    <w:lvl w:ilvl="8" w:tplc="0416001B" w:tentative="1">
+      <w:start w:val="1"/>
+      <w:numFmt w:val="lowerRoman"/>
+      <w:lvlText w:val="%9."/>
+      <w:lvlJc w:val="right"/>
+      <w:pPr>
+        <w:ind w:left="7183" w:hanging="180"/>
+      </w:pPr>
+    </w:lvl>
+  </w:abstractNum>
+  <w:abstractNum w:abstractNumId="6" w15:restartNumberingAfterBreak="0">
+    <w:nsid w:val="60F90267"/>
+    <w:multiLevelType w:val="hybridMultilevel"/>
+    <w:tmpl w:val="B95EE014"/>
+    <w:lvl w:ilvl="0" w:tplc="0416000F">
+      <w:start w:val="1"/>
+      <w:numFmt w:val="decimal"/>
+      <w:lvlText w:val="%1."/>
+      <w:lvlJc w:val="left"/>
+      <w:pPr>
+        <w:ind w:left="1423" w:hanging="360"/>
+      </w:pPr>
+    </w:lvl>
+    <w:lvl w:ilvl="1" w:tplc="04160019">
+      <w:start w:val="1"/>
+      <w:numFmt w:val="lowerLetter"/>
+      <w:lvlText w:val="%2."/>
+      <w:lvlJc w:val="left"/>
+      <w:pPr>
+        <w:ind w:left="2143" w:hanging="360"/>
+      </w:pPr>
+    </w:lvl>
+    <w:lvl w:ilvl="2" w:tplc="0416001B" w:tentative="1">
+      <w:start w:val="1"/>
+      <w:numFmt w:val="lowerRoman"/>
+      <w:lvlText w:val="%3."/>
+      <w:lvlJc w:val="right"/>
+      <w:pPr>
+        <w:ind w:left="2863" w:hanging="180"/>
+      </w:pPr>
+    </w:lvl>
+    <w:lvl w:ilvl="3" w:tplc="0416000F" w:tentative="1">
+      <w:start w:val="1"/>
+      <w:numFmt w:val="decimal"/>
+      <w:lvlText w:val="%4."/>
+      <w:lvlJc w:val="left"/>
+      <w:pPr>
+        <w:ind w:left="3583" w:hanging="360"/>
+      </w:pPr>
+    </w:lvl>
+    <w:lvl w:ilvl="4" w:tplc="04160019" w:tentative="1">
+      <w:start w:val="1"/>
+      <w:numFmt w:val="lowerLetter"/>
+      <w:lvlText w:val="%5."/>
+      <w:lvlJc w:val="left"/>
+      <w:pPr>
+        <w:ind w:left="4303" w:hanging="360"/>
+      </w:pPr>
+    </w:lvl>
+    <w:lvl w:ilvl="5" w:tplc="0416001B" w:tentative="1">
+      <w:start w:val="1"/>
+      <w:numFmt w:val="lowerRoman"/>
+      <w:lvlText w:val="%6."/>
+      <w:lvlJc w:val="right"/>
+      <w:pPr>
+        <w:ind w:left="5023" w:hanging="180"/>
+      </w:pPr>
+    </w:lvl>
+    <w:lvl w:ilvl="6" w:tplc="0416000F" w:tentative="1">
+      <w:start w:val="1"/>
+      <w:numFmt w:val="decimal"/>
+      <w:lvlText w:val="%7."/>
+      <w:lvlJc w:val="left"/>
+      <w:pPr>
+        <w:ind w:left="5743" w:hanging="360"/>
+      </w:pPr>
+    </w:lvl>
+    <w:lvl w:ilvl="7" w:tplc="04160019" w:tentative="1">
+      <w:start w:val="1"/>
+      <w:numFmt w:val="lowerLetter"/>
+      <w:lvlText w:val="%8."/>
+      <w:lvlJc w:val="left"/>
+      <w:pPr>
+        <w:ind w:left="6463" w:hanging="360"/>
+      </w:pPr>
+    </w:lvl>
+    <w:lvl w:ilvl="8" w:tplc="0416001B" w:tentative="1">
+      <w:start w:val="1"/>
+      <w:numFmt w:val="lowerRoman"/>
+      <w:lvlText w:val="%9."/>
+      <w:lvlJc w:val="right"/>
+      <w:pPr>
+        <w:ind w:left="7183" w:hanging="180"/>
+      </w:pPr>
+    </w:lvl>
+  </w:abstractNum>
+  <w:abstractNum w:abstractNumId="7" w15:restartNumberingAfterBreak="0">
+    <w:nsid w:val="664117DA"/>
+    <w:multiLevelType w:val="hybridMultilevel"/>
+    <w:tmpl w:val="734E195A"/>
+    <w:lvl w:ilvl="0" w:tplc="FFFFFFFF">
+      <w:start w:val="1"/>
+      <w:numFmt w:val="decimal"/>
+      <w:lvlText w:val="%1."/>
+      <w:lvlJc w:val="left"/>
+      <w:pPr>
+        <w:ind w:left="1423" w:hanging="360"/>
+      </w:pPr>
+    </w:lvl>
+    <w:lvl w:ilvl="1" w:tplc="04160019" w:tentative="1">
+      <w:start w:val="1"/>
+      <w:numFmt w:val="lowerLetter"/>
+      <w:lvlText w:val="%2."/>
+      <w:lvlJc w:val="left"/>
+      <w:pPr>
+        <w:ind w:left="1440" w:hanging="360"/>
+      </w:pPr>
+    </w:lvl>
+    <w:lvl w:ilvl="2" w:tplc="0416001B" w:tentative="1">
+      <w:start w:val="1"/>
+      <w:numFmt w:val="lowerRoman"/>
+      <w:lvlText w:val="%3."/>
+      <w:lvlJc w:val="right"/>
+      <w:pPr>
+        <w:ind w:left="2160" w:hanging="180"/>
+      </w:pPr>
+    </w:lvl>
+    <w:lvl w:ilvl="3" w:tplc="0416000F" w:tentative="1">
+      <w:start w:val="1"/>
+      <w:numFmt w:val="decimal"/>
+      <w:lvlText w:val="%4."/>
+      <w:lvlJc w:val="left"/>
+      <w:pPr>
+        <w:ind w:left="2880" w:hanging="360"/>
+      </w:pPr>
+    </w:lvl>
+    <w:lvl w:ilvl="4" w:tplc="04160019" w:tentative="1">
+      <w:start w:val="1"/>
+      <w:numFmt w:val="lowerLetter"/>
+      <w:lvlText w:val="%5."/>
+      <w:lvlJc w:val="left"/>
+      <w:pPr>
+        <w:ind w:left="3600" w:hanging="360"/>
+      </w:pPr>
+    </w:lvl>
+    <w:lvl w:ilvl="5" w:tplc="0416001B" w:tentative="1">
+      <w:start w:val="1"/>
+      <w:numFmt w:val="lowerRoman"/>
+      <w:lvlText w:val="%6."/>
+      <w:lvlJc w:val="right"/>
+      <w:pPr>
+        <w:ind w:left="4320" w:hanging="180"/>
+      </w:pPr>
+    </w:lvl>
+    <w:lvl w:ilvl="6" w:tplc="0416000F" w:tentative="1">
+      <w:start w:val="1"/>
+      <w:numFmt w:val="decimal"/>
+      <w:lvlText w:val="%7."/>
+      <w:lvlJc w:val="left"/>
+      <w:pPr>
+        <w:ind w:left="5040" w:hanging="360"/>
+      </w:pPr>
+    </w:lvl>
+    <w:lvl w:ilvl="7" w:tplc="04160019" w:tentative="1">
+      <w:start w:val="1"/>
+      <w:numFmt w:val="lowerLetter"/>
+      <w:lvlText w:val="%8."/>
+      <w:lvlJc w:val="left"/>
+      <w:pPr>
+        <w:ind w:left="5760" w:hanging="360"/>
+      </w:pPr>
+    </w:lvl>
+    <w:lvl w:ilvl="8" w:tplc="0416001B" w:tentative="1">
+      <w:start w:val="1"/>
+      <w:numFmt w:val="lowerRoman"/>
+      <w:lvlText w:val="%9."/>
+      <w:lvlJc w:val="right"/>
+      <w:pPr>
+        <w:ind w:left="6480" w:hanging="180"/>
+      </w:pPr>
+    </w:lvl>
+  </w:abstractNum>
+  <w:abstractNum w:abstractNumId="8" w15:restartNumberingAfterBreak="0">
     <w:nsid w:val="7E1E1C36"/>
     <w:multiLevelType w:val="hybridMultilevel"/>
     <w:tmpl w:val="F1D03B9A"/>
@@ -1611,16 +3065,31 @@
     </w:lvl>
   </w:abstractNum>
   <w:num w:numId="1" w16cid:durableId="1263954534">
-    <w:abstractNumId w:val="2"/>
+    <w:abstractNumId w:val="4"/>
   </w:num>
   <w:num w:numId="2" w16cid:durableId="656492993">
-    <w:abstractNumId w:val="3"/>
+    <w:abstractNumId w:val="8"/>
   </w:num>
   <w:num w:numId="3" w16cid:durableId="1411849753">
-    <w:abstractNumId w:val="1"/>
+    <w:abstractNumId w:val="3"/>
   </w:num>
   <w:num w:numId="4" w16cid:durableId="451024667">
     <w:abstractNumId w:val="0"/>
+  </w:num>
+  <w:num w:numId="5" w16cid:durableId="1650863582">
+    <w:abstractNumId w:val="6"/>
+  </w:num>
+  <w:num w:numId="6" w16cid:durableId="1311062241">
+    <w:abstractNumId w:val="5"/>
+  </w:num>
+  <w:num w:numId="7" w16cid:durableId="572197936">
+    <w:abstractNumId w:val="1"/>
+  </w:num>
+  <w:num w:numId="8" w16cid:durableId="1402021645">
+    <w:abstractNumId w:val="7"/>
+  </w:num>
+  <w:num w:numId="9" w16cid:durableId="820464829">
+    <w:abstractNumId w:val="2"/>
   </w:num>
 </w:numbering>
 </file>
@@ -2031,6 +3500,7 @@
   <w:style w:type="character" w:default="1" w:styleId="Fontepargpadro">
     <w:name w:val="Default Paragraph Font"/>
     <w:uiPriority w:val="1"/>
+    <w:semiHidden/>
     <w:unhideWhenUsed/>
   </w:style>
   <w:style w:type="table" w:default="1" w:styleId="Tabelanormal">

</xml_diff>